<commit_message>
Zajecia nr 2 update
</commit_message>
<xml_diff>
--- a/Harmonogram.docx
+++ b/Harmonogram.docx
@@ -6,13 +6,8 @@
       <w:pPr>
         <w:pStyle w:val="Tytu"/>
       </w:pPr>
-      <w:proofErr w:type="spellStart"/>
-      <w:r>
-        <w:t>Binary</w:t>
-      </w:r>
-      <w:proofErr w:type="spellEnd"/>
-      <w:r>
-        <w:t xml:space="preserve"> Land</w:t>
+      <w:r>
+        <w:t>Binary Land</w:t>
       </w:r>
     </w:p>
     <w:p>
@@ -44,23 +39,7 @@
         <w:jc w:val="center"/>
       </w:pPr>
       <w:r>
-        <w:t xml:space="preserve">Projekt </w:t>
-      </w:r>
-      <w:proofErr w:type="spellStart"/>
-      <w:r>
-        <w:t>Binary</w:t>
-      </w:r>
-      <w:proofErr w:type="spellEnd"/>
-      <w:r>
-        <w:t xml:space="preserve"> Land to dwuwymiarowa gra wideo. Jest to </w:t>
-      </w:r>
-      <w:proofErr w:type="spellStart"/>
-      <w:r>
-        <w:t>remake</w:t>
-      </w:r>
-      <w:proofErr w:type="spellEnd"/>
-      <w:r>
-        <w:t xml:space="preserve"> oryginalnej gry z 1983 roku wydanej na platformę MSX i inne, później na NES. Opis oryginału znajduje się pod tym linkiem: </w:t>
+        <w:t xml:space="preserve">Projekt Binary Land to dwuwymiarowa gra wideo. Jest to remake oryginalnej gry z 1983 roku wydanej na platformę MSX i inne, później na NES. Opis oryginału znajduje się pod tym linkiem: </w:t>
       </w:r>
     </w:p>
     <w:p>
@@ -184,7 +163,6 @@
         </w:rPr>
         <w:t xml:space="preserve">Stworzenie podstawy gry przy użyciu </w:t>
       </w:r>
-      <w:proofErr w:type="spellStart"/>
       <w:r>
         <w:rPr>
           <w:rFonts w:ascii="Verdana" w:hAnsi="Verdana"/>
@@ -194,91 +172,7 @@
           <w:szCs w:val="18"/>
           <w:shd w:val="clear" w:color="auto" w:fill="FFFFFF"/>
         </w:rPr>
-        <w:t>The</w:t>
-      </w:r>
-      <w:proofErr w:type="spellEnd"/>
-      <w:r>
-        <w:rPr>
-          <w:rFonts w:ascii="Verdana" w:hAnsi="Verdana"/>
-          <w:b/>
-          <w:color w:val="000000"/>
-          <w:sz w:val="18"/>
-          <w:szCs w:val="18"/>
-          <w:shd w:val="clear" w:color="auto" w:fill="FFFFFF"/>
-        </w:rPr>
-        <w:t xml:space="preserve"> </w:t>
-      </w:r>
-      <w:proofErr w:type="spellStart"/>
-      <w:r>
-        <w:rPr>
-          <w:rFonts w:ascii="Verdana" w:hAnsi="Verdana"/>
-          <w:b/>
-          <w:color w:val="000000"/>
-          <w:sz w:val="18"/>
-          <w:szCs w:val="18"/>
-          <w:shd w:val="clear" w:color="auto" w:fill="FFFFFF"/>
-        </w:rPr>
-        <w:t>Lightweight</w:t>
-      </w:r>
-      <w:proofErr w:type="spellEnd"/>
-      <w:r>
-        <w:rPr>
-          <w:rFonts w:ascii="Verdana" w:hAnsi="Verdana"/>
-          <w:b/>
-          <w:color w:val="000000"/>
-          <w:sz w:val="18"/>
-          <w:szCs w:val="18"/>
-          <w:shd w:val="clear" w:color="auto" w:fill="FFFFFF"/>
-        </w:rPr>
-        <w:t xml:space="preserve"> Java </w:t>
-      </w:r>
-      <w:proofErr w:type="spellStart"/>
-      <w:r>
-        <w:rPr>
-          <w:rFonts w:ascii="Verdana" w:hAnsi="Verdana"/>
-          <w:b/>
-          <w:color w:val="000000"/>
-          <w:sz w:val="18"/>
-          <w:szCs w:val="18"/>
-          <w:shd w:val="clear" w:color="auto" w:fill="FFFFFF"/>
-        </w:rPr>
-        <w:t>Game</w:t>
-      </w:r>
-      <w:proofErr w:type="spellEnd"/>
-      <w:r>
-        <w:rPr>
-          <w:rFonts w:ascii="Verdana" w:hAnsi="Verdana"/>
-          <w:b/>
-          <w:color w:val="000000"/>
-          <w:sz w:val="18"/>
-          <w:szCs w:val="18"/>
-          <w:shd w:val="clear" w:color="auto" w:fill="FFFFFF"/>
-        </w:rPr>
-        <w:t xml:space="preserve"> </w:t>
-      </w:r>
-      <w:proofErr w:type="spellStart"/>
-      <w:r>
-        <w:rPr>
-          <w:rFonts w:ascii="Verdana" w:hAnsi="Verdana"/>
-          <w:b/>
-          <w:color w:val="000000"/>
-          <w:sz w:val="18"/>
-          <w:szCs w:val="18"/>
-          <w:shd w:val="clear" w:color="auto" w:fill="FFFFFF"/>
-        </w:rPr>
-        <w:t>Library</w:t>
-      </w:r>
-      <w:proofErr w:type="spellEnd"/>
-      <w:r>
-        <w:rPr>
-          <w:rFonts w:ascii="Verdana" w:hAnsi="Verdana"/>
-          <w:b/>
-          <w:color w:val="000000"/>
-          <w:sz w:val="18"/>
-          <w:szCs w:val="18"/>
-          <w:shd w:val="clear" w:color="auto" w:fill="FFFFFF"/>
-        </w:rPr>
-        <w:t xml:space="preserve"> (LWJGL).</w:t>
+        <w:t>The Lightweight Java Game Library (LWJGL).</w:t>
       </w:r>
     </w:p>
     <w:p>
@@ -300,9 +194,8 @@
           <w:szCs w:val="18"/>
           <w:shd w:val="clear" w:color="auto" w:fill="FFFFFF"/>
         </w:rPr>
-        <w:t xml:space="preserve">Skonfigurowanie </w:t>
-      </w:r>
-      <w:proofErr w:type="spellStart"/>
+        <w:t>Skonfigurowanie Eclipse do pracy z LWJGL</w:t>
+      </w:r>
       <w:r>
         <w:rPr>
           <w:rFonts w:ascii="Verdana" w:hAnsi="Verdana"/>
@@ -311,9 +204,8 @@
           <w:szCs w:val="18"/>
           <w:shd w:val="clear" w:color="auto" w:fill="FFFFFF"/>
         </w:rPr>
-        <w:t>Eclipse</w:t>
-      </w:r>
-      <w:proofErr w:type="spellEnd"/>
+        <w:t xml:space="preserve"> (zaj</w:t>
+      </w:r>
       <w:r>
         <w:rPr>
           <w:rFonts w:ascii="Verdana" w:hAnsi="Verdana"/>
@@ -322,7 +214,17 @@
           <w:szCs w:val="18"/>
           <w:shd w:val="clear" w:color="auto" w:fill="FFFFFF"/>
         </w:rPr>
-        <w:t xml:space="preserve"> do pracy z LWJGL</w:t>
+        <w:t>.</w:t>
+      </w:r>
+      <w:r>
+        <w:rPr>
+          <w:rFonts w:ascii="Verdana" w:hAnsi="Verdana"/>
+          <w:color w:val="00B050"/>
+          <w:sz w:val="18"/>
+          <w:szCs w:val="18"/>
+          <w:shd w:val="clear" w:color="auto" w:fill="FFFFFF"/>
+        </w:rPr>
+        <w:t xml:space="preserve"> nr 2)</w:t>
       </w:r>
     </w:p>
     <w:p>
@@ -356,6 +258,16 @@
         </w:rPr>
         <w:t>funkcji wyświetlającej mapę, oraz graczy.</w:t>
       </w:r>
+      <w:r>
+        <w:rPr>
+          <w:rFonts w:ascii="Verdana" w:hAnsi="Verdana"/>
+          <w:color w:val="00B050"/>
+          <w:sz w:val="18"/>
+          <w:szCs w:val="18"/>
+          <w:shd w:val="clear" w:color="auto" w:fill="FFFFFF"/>
+        </w:rPr>
+        <w:t xml:space="preserve"> (zaj. nr 2)</w:t>
+      </w:r>
     </w:p>
     <w:p>
       <w:pPr>
@@ -380,7 +292,7 @@
         <w:pStyle w:val="Akapitzlist"/>
         <w:numPr>
           <w:ilvl w:val="0"/>
-          <w:numId w:val="3"/>
+          <w:numId w:val="2"/>
         </w:numPr>
         <w:rPr>
           <w:color w:val="00B050"/>
@@ -390,7 +302,13 @@
         <w:rPr>
           <w:color w:val="00B050"/>
         </w:rPr>
-        <w:t>Nałożenie tekstur na graczy oraz bloki ścian.</w:t>
+        <w:t>Obsługa poruszania się (za pomocą strzałek klawiatury).</w:t>
+      </w:r>
+      <w:r>
+        <w:rPr>
+          <w:color w:val="00B050"/>
+        </w:rPr>
+        <w:t xml:space="preserve"> (zaj. nr 2)</w:t>
       </w:r>
     </w:p>
     <w:p>
@@ -408,7 +326,7 @@
         <w:rPr>
           <w:color w:val="00B050"/>
         </w:rPr>
-        <w:t>Obsługa poruszania się (za pomocą strzałek klawiatury).</w:t>
+        <w:t>Obsługa wczytywania tekstur. (zaj nr 2)</w:t>
       </w:r>
     </w:p>
     <w:p>
@@ -477,6 +395,12 @@
         </w:rPr>
         <w:t>Wczytywanie mapy gry z pliku tekstowego.</w:t>
       </w:r>
+      <w:r>
+        <w:rPr>
+          <w:color w:val="00B050"/>
+        </w:rPr>
+        <w:t xml:space="preserve"> (zaj. nr 3)</w:t>
+      </w:r>
     </w:p>
     <w:p>
       <w:pPr>
@@ -588,49 +512,7 @@
         <w:rPr>
           <w:b/>
         </w:rPr>
-        <w:t xml:space="preserve">Bazy danych: ORM (np. </w:t>
-      </w:r>
-      <w:proofErr w:type="spellStart"/>
-      <w:r>
-        <w:rPr>
-          <w:b/>
-        </w:rPr>
-        <w:t>Hibernate</w:t>
-      </w:r>
-      <w:proofErr w:type="spellEnd"/>
-      <w:r>
-        <w:rPr>
-          <w:b/>
-        </w:rPr>
-        <w:t xml:space="preserve">) lub JDBC dla: </w:t>
-      </w:r>
-      <w:proofErr w:type="spellStart"/>
-      <w:r>
-        <w:rPr>
-          <w:b/>
-        </w:rPr>
-        <w:t>MySQL</w:t>
-      </w:r>
-      <w:proofErr w:type="spellEnd"/>
-      <w:r>
-        <w:rPr>
-          <w:b/>
-        </w:rPr>
-        <w:t xml:space="preserve">, </w:t>
-      </w:r>
-      <w:proofErr w:type="spellStart"/>
-      <w:r>
-        <w:rPr>
-          <w:b/>
-        </w:rPr>
-        <w:t>PostgreSQL</w:t>
-      </w:r>
-      <w:proofErr w:type="spellEnd"/>
-      <w:r>
-        <w:rPr>
-          <w:b/>
-        </w:rPr>
-        <w:t xml:space="preserve"> </w:t>
+        <w:t xml:space="preserve">Bazy danych: ORM (np. Hibernate) lub JDBC dla: MySQL, PostgreSQL </w:t>
       </w:r>
       <w:r>
         <w:rPr>
@@ -638,7 +520,6 @@
         </w:rPr>
         <w:t xml:space="preserve">lub </w:t>
       </w:r>
-      <w:proofErr w:type="spellStart"/>
       <w:r>
         <w:rPr>
           <w:b/>
@@ -646,7 +527,6 @@
         </w:rPr>
         <w:t>SQLite</w:t>
       </w:r>
-      <w:proofErr w:type="spellEnd"/>
       <w:r>
         <w:rPr>
           <w:b/>
@@ -682,17 +562,8 @@
           <w:sz w:val="16"/>
           <w:szCs w:val="16"/>
         </w:rPr>
-        <w:t xml:space="preserve">Prawdopodobnie użyję </w:t>
-      </w:r>
-      <w:proofErr w:type="spellStart"/>
-      <w:r>
-        <w:rPr>
-          <w:sz w:val="16"/>
-          <w:szCs w:val="16"/>
-        </w:rPr>
-        <w:t>SQLite</w:t>
-      </w:r>
-      <w:proofErr w:type="spellEnd"/>
+        <w:t>Prawdopodobnie użyję SQLite</w:t>
+      </w:r>
     </w:p>
     <w:p>
       <w:pPr>
@@ -796,21 +667,19 @@
         <w:rPr>
           <w:b/>
         </w:rPr>
-        <w:t xml:space="preserve">acja sieciowa: </w:t>
-      </w:r>
-      <w:proofErr w:type="spellStart"/>
-      <w:r>
-        <w:rPr>
-          <w:b/>
-        </w:rPr>
-        <w:t>sockety</w:t>
-      </w:r>
-      <w:proofErr w:type="spellEnd"/>
-      <w:r>
-        <w:rPr>
-          <w:b/>
-        </w:rPr>
-        <w:t xml:space="preserve"> lub RMI.</w:t>
+        <w:t>acja sieciowa:</w:t>
+      </w:r>
+      <w:r>
+        <w:rPr>
+          <w:b/>
+        </w:rPr>
+        <w:t xml:space="preserve"> </w:t>
+      </w:r>
+      <w:r>
+        <w:rPr>
+          <w:b/>
+        </w:rPr>
+        <w:t xml:space="preserve"> sockety lub RMI.</w:t>
       </w:r>
     </w:p>
     <w:p>
@@ -919,6 +788,36 @@
         </w:rPr>
         <w:t>Stworzenie graficznego edytora map.</w:t>
       </w:r>
+      <w:r>
+        <w:rPr>
+          <w:color w:val="00B050"/>
+        </w:rPr>
+        <w:t xml:space="preserve"> </w:t>
+      </w:r>
+      <w:r>
+        <w:rPr>
+          <w:color w:val="00B050"/>
+        </w:rPr>
+        <w:t xml:space="preserve"> </w:t>
+      </w:r>
+      <w:r>
+        <w:rPr>
+          <w:color w:val="00B050"/>
+        </w:rPr>
+        <w:t>(zaj</w:t>
+      </w:r>
+      <w:r>
+        <w:rPr>
+          <w:color w:val="00B050"/>
+        </w:rPr>
+        <w:t>.</w:t>
+      </w:r>
+      <w:r>
+        <w:rPr>
+          <w:color w:val="00B050"/>
+        </w:rPr>
+        <w:t xml:space="preserve"> nr 3)</w:t>
+      </w:r>
     </w:p>
     <w:p>
       <w:pPr>
@@ -930,15 +829,58 @@
         <w:ind w:left="1418"/>
         <w:rPr>
           <w:b/>
-        </w:rPr>
-      </w:pPr>
-      <w:proofErr w:type="spellStart"/>
-      <w:r>
-        <w:t>Przeportowanie</w:t>
-      </w:r>
-      <w:proofErr w:type="spellEnd"/>
-      <w:r>
-        <w:t xml:space="preserve"> gry na Android. (jeśli będzie to możliwe)</w:t>
+          <w:color w:val="00B050"/>
+        </w:rPr>
+      </w:pPr>
+      <w:r>
+        <w:rPr>
+          <w:rFonts w:ascii="Arial" w:hAnsi="Arial" w:cs="Arial"/>
+          <w:color w:val="00B050"/>
+          <w:sz w:val="20"/>
+          <w:szCs w:val="20"/>
+          <w:shd w:val="clear" w:color="auto" w:fill="FFFFFF"/>
+        </w:rPr>
+        <w:t>Opracowanie mechanizmu zarządzania kolizjami</w:t>
+      </w:r>
+      <w:r>
+        <w:rPr>
+          <w:rFonts w:ascii="Arial" w:hAnsi="Arial" w:cs="Arial"/>
+          <w:color w:val="00B050"/>
+          <w:sz w:val="20"/>
+          <w:szCs w:val="20"/>
+          <w:shd w:val="clear" w:color="auto" w:fill="FFFFFF"/>
+        </w:rPr>
+        <w:t xml:space="preserve"> (zaj</w:t>
+      </w:r>
+      <w:r>
+        <w:rPr>
+          <w:rFonts w:ascii="Arial" w:hAnsi="Arial" w:cs="Arial"/>
+          <w:color w:val="00B050"/>
+          <w:sz w:val="20"/>
+          <w:szCs w:val="20"/>
+          <w:shd w:val="clear" w:color="auto" w:fill="FFFFFF"/>
+        </w:rPr>
+        <w:t>.</w:t>
+      </w:r>
+      <w:r>
+        <w:rPr>
+          <w:rFonts w:ascii="Arial" w:hAnsi="Arial" w:cs="Arial"/>
+          <w:color w:val="00B050"/>
+          <w:sz w:val="20"/>
+          <w:szCs w:val="20"/>
+          <w:shd w:val="clear" w:color="auto" w:fill="FFFFFF"/>
+        </w:rPr>
+        <w:t xml:space="preserve"> nr 3</w:t>
+      </w:r>
+      <w:r>
+        <w:rPr>
+          <w:rFonts w:ascii="Arial" w:hAnsi="Arial" w:cs="Arial"/>
+          <w:color w:val="00B050"/>
+          <w:sz w:val="20"/>
+          <w:szCs w:val="20"/>
+          <w:shd w:val="clear" w:color="auto" w:fill="FFFFFF"/>
+        </w:rPr>
+        <w:t>)</w:t>
       </w:r>
     </w:p>
     <w:p>
@@ -962,7 +904,17 @@
           <w:szCs w:val="20"/>
           <w:shd w:val="clear" w:color="auto" w:fill="FFFFFF"/>
         </w:rPr>
-        <w:t>Opracowanie mechanizmu zarządzania kolizjami.</w:t>
+        <w:t>Połączenie gry w LWJGL z menu SWING</w:t>
+      </w:r>
+      <w:r>
+        <w:rPr>
+          <w:rFonts w:ascii="Arial" w:hAnsi="Arial" w:cs="Arial"/>
+          <w:color w:val="00B050"/>
+          <w:sz w:val="20"/>
+          <w:szCs w:val="20"/>
+          <w:shd w:val="clear" w:color="auto" w:fill="FFFFFF"/>
+        </w:rPr>
+        <w:t>.</w:t>
       </w:r>
       <w:r>
         <w:rPr>
@@ -970,6 +922,19 @@
           <w:color w:val="00B050"/>
         </w:rPr>
         <w:t xml:space="preserve"> </w:t>
+      </w:r>
+      <w:r>
+        <w:rPr>
+          <w:b/>
+          <w:color w:val="00B050"/>
+        </w:rPr>
+        <w:t xml:space="preserve"> </w:t>
+      </w:r>
+      <w:r>
+        <w:rPr>
+          <w:color w:val="00B050"/>
+        </w:rPr>
+        <w:t>(zaj. nr 3)</w:t>
       </w:r>
     </w:p>
     <w:p/>
@@ -1420,7 +1385,7 @@
       <w:lvlText w:val=""/>
       <w:lvlJc w:val="left"/>
       <w:pPr>
-        <w:ind w:left="1440" w:hanging="360"/>
+        <w:ind w:left="1353" w:hanging="360"/>
       </w:pPr>
       <w:rPr>
         <w:rFonts w:ascii="Symbol" w:hAnsi="Symbol" w:hint="default"/>
@@ -1432,7 +1397,7 @@
       <w:lvlText w:val="o"/>
       <w:lvlJc w:val="left"/>
       <w:pPr>
-        <w:ind w:left="2160" w:hanging="360"/>
+        <w:ind w:left="2073" w:hanging="360"/>
       </w:pPr>
       <w:rPr>
         <w:rFonts w:ascii="Courier New" w:hAnsi="Courier New" w:cs="Courier New" w:hint="default"/>
@@ -1444,7 +1409,7 @@
       <w:lvlText w:val=""/>
       <w:lvlJc w:val="left"/>
       <w:pPr>
-        <w:ind w:left="2880" w:hanging="360"/>
+        <w:ind w:left="2793" w:hanging="360"/>
       </w:pPr>
       <w:rPr>
         <w:rFonts w:ascii="Wingdings" w:hAnsi="Wingdings" w:hint="default"/>
@@ -1456,7 +1421,7 @@
       <w:lvlText w:val=""/>
       <w:lvlJc w:val="left"/>
       <w:pPr>
-        <w:ind w:left="3600" w:hanging="360"/>
+        <w:ind w:left="3513" w:hanging="360"/>
       </w:pPr>
       <w:rPr>
         <w:rFonts w:ascii="Symbol" w:hAnsi="Symbol" w:hint="default"/>
@@ -1468,7 +1433,7 @@
       <w:lvlText w:val="o"/>
       <w:lvlJc w:val="left"/>
       <w:pPr>
-        <w:ind w:left="4320" w:hanging="360"/>
+        <w:ind w:left="4233" w:hanging="360"/>
       </w:pPr>
       <w:rPr>
         <w:rFonts w:ascii="Courier New" w:hAnsi="Courier New" w:cs="Courier New" w:hint="default"/>
@@ -1480,7 +1445,7 @@
       <w:lvlText w:val=""/>
       <w:lvlJc w:val="left"/>
       <w:pPr>
-        <w:ind w:left="5040" w:hanging="360"/>
+        <w:ind w:left="4953" w:hanging="360"/>
       </w:pPr>
       <w:rPr>
         <w:rFonts w:ascii="Wingdings" w:hAnsi="Wingdings" w:hint="default"/>
@@ -1492,7 +1457,7 @@
       <w:lvlText w:val=""/>
       <w:lvlJc w:val="left"/>
       <w:pPr>
-        <w:ind w:left="5760" w:hanging="360"/>
+        <w:ind w:left="5673" w:hanging="360"/>
       </w:pPr>
       <w:rPr>
         <w:rFonts w:ascii="Symbol" w:hAnsi="Symbol" w:hint="default"/>
@@ -1504,7 +1469,7 @@
       <w:lvlText w:val="o"/>
       <w:lvlJc w:val="left"/>
       <w:pPr>
-        <w:ind w:left="6480" w:hanging="360"/>
+        <w:ind w:left="6393" w:hanging="360"/>
       </w:pPr>
       <w:rPr>
         <w:rFonts w:ascii="Courier New" w:hAnsi="Courier New" w:cs="Courier New" w:hint="default"/>
@@ -1516,7 +1481,7 @@
       <w:lvlText w:val=""/>
       <w:lvlJc w:val="left"/>
       <w:pPr>
-        <w:ind w:left="7200" w:hanging="360"/>
+        <w:ind w:left="7113" w:hanging="360"/>
       </w:pPr>
       <w:rPr>
         <w:rFonts w:ascii="Wingdings" w:hAnsi="Wingdings" w:hint="default"/>

</xml_diff>